<commit_message>
Campo título do artigo, e padronização das tabelas (100%)
</commit_message>
<xml_diff>
--- a/Trabalhos/BE-Ficha_avaliacao.docx
+++ b/Trabalhos/BE-Ficha_avaliacao.docx
@@ -10,9 +10,40 @@
         <w:t>Ficha de avaliação – Bioestatística</w:t>
       </w:r>
     </w:p>
+    <w:p/>
     <w:p>
       <w:pPr>
-        <w:pStyle w:val="Ttulo1"/>
+        <w:pStyle w:val="Ttulo2"/>
+      </w:pPr>
+      <w:r>
+        <w:t>Título do artigo</w:t>
+      </w:r>
+    </w:p>
+    <w:tbl>
+      <w:tblPr>
+        <w:tblStyle w:val="Tabelacomgrade"/>
+        <w:tblW w:w="0" w:type="auto"/>
+        <w:tblLook w:val="04A0" w:firstRow="1" w:lastRow="0" w:firstColumn="1" w:lastColumn="0" w:noHBand="0" w:noVBand="1"/>
+      </w:tblPr>
+      <w:tblGrid>
+        <w:gridCol w:w="10456"/>
+      </w:tblGrid>
+      <w:tr>
+        <w:trPr>
+          <w:trHeight w:val="624"/>
+        </w:trPr>
+        <w:tc>
+          <w:tcPr>
+            <w:tcW w:w="10456" w:type="dxa"/>
+          </w:tcPr>
+          <w:p/>
+        </w:tc>
+      </w:tr>
+    </w:tbl>
+    <w:p/>
+    <w:p>
+      <w:pPr>
+        <w:pStyle w:val="Ttulo2"/>
         <w:rPr>
           <w:b/>
           <w:bCs/>
@@ -52,12 +83,14 @@
             <w:pPr>
               <w:spacing w:after="0" w:line="240" w:lineRule="auto"/>
               <w:jc w:val="center"/>
+              <w:rPr>
+                <w:szCs w:val="18"/>
+              </w:rPr>
             </w:pPr>
             <w:r>
               <w:rPr>
                 <w:b/>
-                <w:sz w:val="20"/>
-                <w:szCs w:val="20"/>
+                <w:szCs w:val="18"/>
               </w:rPr>
               <w:t>Nome</w:t>
             </w:r>
@@ -76,8 +109,7 @@
             <w:pPr>
               <w:spacing w:after="0" w:line="240" w:lineRule="auto"/>
               <w:rPr>
-                <w:sz w:val="20"/>
-                <w:szCs w:val="20"/>
+                <w:szCs w:val="18"/>
               </w:rPr>
             </w:pPr>
           </w:p>
@@ -103,12 +135,14 @@
             <w:pPr>
               <w:spacing w:after="0" w:line="240" w:lineRule="auto"/>
               <w:jc w:val="center"/>
+              <w:rPr>
+                <w:szCs w:val="18"/>
+              </w:rPr>
             </w:pPr>
             <w:r>
               <w:rPr>
                 <w:b/>
-                <w:sz w:val="20"/>
-                <w:szCs w:val="20"/>
+                <w:szCs w:val="18"/>
               </w:rPr>
               <w:t>Nome</w:t>
             </w:r>
@@ -130,10 +164,11 @@
             <w:pPr>
               <w:spacing w:after="0" w:line="240" w:lineRule="auto"/>
               <w:rPr>
-                <w:sz w:val="20"/>
-                <w:szCs w:val="20"/>
-              </w:rPr>
-            </w:pPr>
+                <w:szCs w:val="18"/>
+              </w:rPr>
+            </w:pPr>
+            <w:bookmarkStart w:id="0" w:name="_GoBack"/>
+            <w:bookmarkEnd w:id="0"/>
           </w:p>
         </w:tc>
       </w:tr>
@@ -157,12 +192,14 @@
             <w:pPr>
               <w:spacing w:after="0" w:line="240" w:lineRule="auto"/>
               <w:jc w:val="center"/>
+              <w:rPr>
+                <w:szCs w:val="18"/>
+              </w:rPr>
             </w:pPr>
             <w:r>
               <w:rPr>
                 <w:b/>
-                <w:sz w:val="20"/>
-                <w:szCs w:val="20"/>
+                <w:szCs w:val="18"/>
               </w:rPr>
               <w:t>Nome</w:t>
             </w:r>
@@ -184,8 +221,7 @@
             <w:pPr>
               <w:spacing w:after="0" w:line="240" w:lineRule="auto"/>
               <w:rPr>
-                <w:sz w:val="20"/>
-                <w:szCs w:val="20"/>
+                <w:szCs w:val="18"/>
               </w:rPr>
             </w:pPr>
           </w:p>
@@ -211,12 +247,14 @@
             <w:pPr>
               <w:spacing w:after="0" w:line="240" w:lineRule="auto"/>
               <w:jc w:val="center"/>
+              <w:rPr>
+                <w:szCs w:val="18"/>
+              </w:rPr>
             </w:pPr>
             <w:r>
               <w:rPr>
                 <w:b/>
-                <w:sz w:val="20"/>
-                <w:szCs w:val="20"/>
+                <w:szCs w:val="18"/>
               </w:rPr>
               <w:t>Nome</w:t>
             </w:r>
@@ -238,8 +276,7 @@
             <w:pPr>
               <w:spacing w:after="0" w:line="240" w:lineRule="auto"/>
               <w:rPr>
-                <w:sz w:val="20"/>
-                <w:szCs w:val="20"/>
+                <w:szCs w:val="18"/>
               </w:rPr>
             </w:pPr>
           </w:p>
@@ -265,12 +302,14 @@
             <w:pPr>
               <w:spacing w:after="0" w:line="240" w:lineRule="auto"/>
               <w:jc w:val="center"/>
+              <w:rPr>
+                <w:szCs w:val="18"/>
+              </w:rPr>
             </w:pPr>
             <w:r>
               <w:rPr>
                 <w:b/>
-                <w:sz w:val="20"/>
-                <w:szCs w:val="20"/>
+                <w:szCs w:val="18"/>
               </w:rPr>
               <w:t>Nome</w:t>
             </w:r>
@@ -292,8 +331,7 @@
             <w:pPr>
               <w:spacing w:after="0" w:line="240" w:lineRule="auto"/>
               <w:rPr>
-                <w:sz w:val="20"/>
-                <w:szCs w:val="20"/>
+                <w:szCs w:val="18"/>
               </w:rPr>
             </w:pPr>
           </w:p>
@@ -319,12 +357,14 @@
             <w:pPr>
               <w:spacing w:after="0" w:line="240" w:lineRule="auto"/>
               <w:jc w:val="center"/>
+              <w:rPr>
+                <w:szCs w:val="18"/>
+              </w:rPr>
             </w:pPr>
             <w:r>
               <w:rPr>
                 <w:b/>
-                <w:sz w:val="20"/>
-                <w:szCs w:val="20"/>
+                <w:szCs w:val="18"/>
               </w:rPr>
               <w:t>Nome</w:t>
             </w:r>
@@ -346,22 +386,13 @@
             <w:pPr>
               <w:spacing w:after="0" w:line="240" w:lineRule="auto"/>
               <w:rPr>
-                <w:sz w:val="20"/>
-                <w:szCs w:val="20"/>
+                <w:szCs w:val="18"/>
               </w:rPr>
             </w:pPr>
           </w:p>
         </w:tc>
       </w:tr>
     </w:tbl>
-    <w:p>
-      <w:pPr>
-        <w:pStyle w:val="Ttulo1"/>
-      </w:pPr>
-      <w:r>
-        <w:t>Detalhamento da avaliação</w:t>
-      </w:r>
-    </w:p>
     <w:p/>
     <w:p>
       <w:pPr>
@@ -385,15 +416,15 @@
     <w:tbl>
       <w:tblPr>
         <w:tblStyle w:val="TabeladeGrade1Clara"/>
-        <w:tblW w:w="4957" w:type="dxa"/>
+        <w:tblW w:w="5000" w:type="pct"/>
         <w:tblCellMar>
           <w:left w:w="103" w:type="dxa"/>
         </w:tblCellMar>
         <w:tblLook w:val="04A0" w:firstRow="1" w:lastRow="0" w:firstColumn="1" w:lastColumn="0" w:noHBand="0" w:noVBand="1"/>
       </w:tblPr>
       <w:tblGrid>
-        <w:gridCol w:w="2122"/>
-        <w:gridCol w:w="2835"/>
+        <w:gridCol w:w="2099"/>
+        <w:gridCol w:w="2770"/>
       </w:tblGrid>
       <w:tr>
         <w:trPr>
@@ -417,8 +448,14 @@
             <w:pPr>
               <w:spacing w:after="0" w:line="240" w:lineRule="auto"/>
               <w:jc w:val="center"/>
-            </w:pPr>
-            <w:r>
+              <w:rPr>
+                <w:szCs w:val="18"/>
+              </w:rPr>
+            </w:pPr>
+            <w:r>
+              <w:rPr>
+                <w:szCs w:val="18"/>
+              </w:rPr>
               <w:t>Critério</w:t>
             </w:r>
           </w:p>
@@ -440,6 +477,9 @@
               <w:spacing w:after="0" w:line="240" w:lineRule="auto"/>
               <w:jc w:val="center"/>
               <w:cnfStyle w:val="100000000000" w:firstRow="1" w:lastRow="0" w:firstColumn="0" w:lastColumn="0" w:oddVBand="0" w:evenVBand="0" w:oddHBand="0" w:evenHBand="0" w:firstRowFirstColumn="0" w:firstRowLastColumn="0" w:lastRowFirstColumn="0" w:lastRowLastColumn="0"/>
+              <w:rPr>
+                <w:szCs w:val="18"/>
+              </w:rPr>
             </w:pPr>
           </w:p>
         </w:tc>
@@ -462,8 +502,14 @@
             <w:pPr>
               <w:spacing w:after="0" w:line="240" w:lineRule="auto"/>
               <w:jc w:val="center"/>
-            </w:pPr>
-            <w:r>
+              <w:rPr>
+                <w:szCs w:val="18"/>
+              </w:rPr>
+            </w:pPr>
+            <w:r>
+              <w:rPr>
+                <w:szCs w:val="18"/>
+              </w:rPr>
               <w:t>Objetivos claros?</w:t>
             </w:r>
           </w:p>
@@ -482,6 +528,9 @@
               <w:spacing w:after="0" w:line="240" w:lineRule="auto"/>
               <w:jc w:val="center"/>
               <w:cnfStyle w:val="000000000000" w:firstRow="0" w:lastRow="0" w:firstColumn="0" w:lastColumn="0" w:oddVBand="0" w:evenVBand="0" w:oddHBand="0" w:evenHBand="0" w:firstRowFirstColumn="0" w:firstRowLastColumn="0" w:lastRowFirstColumn="0" w:lastRowLastColumn="0"/>
+              <w:rPr>
+                <w:szCs w:val="18"/>
+              </w:rPr>
             </w:pPr>
           </w:p>
         </w:tc>
@@ -504,12 +553,16 @@
             <w:pPr>
               <w:spacing w:after="0" w:line="240" w:lineRule="auto"/>
               <w:jc w:val="center"/>
-            </w:pPr>
-            <w:proofErr w:type="spellStart"/>
-            <w:r>
-              <w:t>Obs</w:t>
-            </w:r>
-            <w:proofErr w:type="spellEnd"/>
+              <w:rPr>
+                <w:szCs w:val="18"/>
+              </w:rPr>
+            </w:pPr>
+            <w:r>
+              <w:rPr>
+                <w:szCs w:val="18"/>
+              </w:rPr>
+              <w:t>Obs.</w:t>
+            </w:r>
           </w:p>
         </w:tc>
         <w:tc>
@@ -526,6 +579,9 @@
               <w:spacing w:after="0" w:line="240" w:lineRule="auto"/>
               <w:jc w:val="center"/>
               <w:cnfStyle w:val="000000000000" w:firstRow="0" w:lastRow="0" w:firstColumn="0" w:lastColumn="0" w:oddVBand="0" w:evenVBand="0" w:oddHBand="0" w:evenHBand="0" w:firstRowFirstColumn="0" w:firstRowLastColumn="0" w:lastRowFirstColumn="0" w:lastRowLastColumn="0"/>
+              <w:rPr>
+                <w:szCs w:val="18"/>
+              </w:rPr>
             </w:pPr>
           </w:p>
         </w:tc>
@@ -548,8 +604,14 @@
             <w:pPr>
               <w:spacing w:after="0" w:line="240" w:lineRule="auto"/>
               <w:jc w:val="center"/>
-            </w:pPr>
-            <w:r>
+              <w:rPr>
+                <w:szCs w:val="18"/>
+              </w:rPr>
+            </w:pPr>
+            <w:r>
+              <w:rPr>
+                <w:szCs w:val="18"/>
+              </w:rPr>
               <w:t>Classificação do Estudo</w:t>
             </w:r>
           </w:p>
@@ -568,6 +630,9 @@
               <w:spacing w:after="0" w:line="240" w:lineRule="auto"/>
               <w:jc w:val="center"/>
               <w:cnfStyle w:val="000000000000" w:firstRow="0" w:lastRow="0" w:firstColumn="0" w:lastColumn="0" w:oddVBand="0" w:evenVBand="0" w:oddHBand="0" w:evenHBand="0" w:firstRowFirstColumn="0" w:firstRowLastColumn="0" w:lastRowFirstColumn="0" w:lastRowLastColumn="0"/>
+              <w:rPr>
+                <w:szCs w:val="18"/>
+              </w:rPr>
             </w:pPr>
           </w:p>
         </w:tc>
@@ -590,12 +655,16 @@
             <w:pPr>
               <w:spacing w:after="0" w:line="240" w:lineRule="auto"/>
               <w:jc w:val="center"/>
-            </w:pPr>
-            <w:proofErr w:type="spellStart"/>
-            <w:r>
-              <w:t>Obs</w:t>
-            </w:r>
-            <w:proofErr w:type="spellEnd"/>
+              <w:rPr>
+                <w:szCs w:val="18"/>
+              </w:rPr>
+            </w:pPr>
+            <w:r>
+              <w:rPr>
+                <w:szCs w:val="18"/>
+              </w:rPr>
+              <w:t>Obs.</w:t>
+            </w:r>
           </w:p>
         </w:tc>
         <w:tc>
@@ -612,6 +681,9 @@
               <w:spacing w:after="0" w:line="240" w:lineRule="auto"/>
               <w:jc w:val="center"/>
               <w:cnfStyle w:val="000000000000" w:firstRow="0" w:lastRow="0" w:firstColumn="0" w:lastColumn="0" w:oddVBand="0" w:evenVBand="0" w:oddHBand="0" w:evenHBand="0" w:firstRowFirstColumn="0" w:firstRowLastColumn="0" w:lastRowFirstColumn="0" w:lastRowLastColumn="0"/>
+              <w:rPr>
+                <w:szCs w:val="18"/>
+              </w:rPr>
             </w:pPr>
           </w:p>
         </w:tc>
@@ -634,8 +706,14 @@
             <w:pPr>
               <w:spacing w:after="0" w:line="240" w:lineRule="auto"/>
               <w:jc w:val="center"/>
-            </w:pPr>
-            <w:r>
+              <w:rPr>
+                <w:szCs w:val="18"/>
+              </w:rPr>
+            </w:pPr>
+            <w:r>
+              <w:rPr>
+                <w:szCs w:val="18"/>
+              </w:rPr>
               <w:t>Estatística Descritiva</w:t>
             </w:r>
           </w:p>
@@ -654,6 +732,9 @@
               <w:spacing w:after="0" w:line="240" w:lineRule="auto"/>
               <w:jc w:val="center"/>
               <w:cnfStyle w:val="000000000000" w:firstRow="0" w:lastRow="0" w:firstColumn="0" w:lastColumn="0" w:oddVBand="0" w:evenVBand="0" w:oddHBand="0" w:evenHBand="0" w:firstRowFirstColumn="0" w:firstRowLastColumn="0" w:lastRowFirstColumn="0" w:lastRowLastColumn="0"/>
+              <w:rPr>
+                <w:szCs w:val="18"/>
+              </w:rPr>
             </w:pPr>
           </w:p>
         </w:tc>
@@ -676,12 +757,16 @@
             <w:pPr>
               <w:spacing w:after="0" w:line="240" w:lineRule="auto"/>
               <w:jc w:val="center"/>
-            </w:pPr>
-            <w:proofErr w:type="spellStart"/>
-            <w:r>
-              <w:t>Obs</w:t>
-            </w:r>
-            <w:proofErr w:type="spellEnd"/>
+              <w:rPr>
+                <w:szCs w:val="18"/>
+              </w:rPr>
+            </w:pPr>
+            <w:r>
+              <w:rPr>
+                <w:szCs w:val="18"/>
+              </w:rPr>
+              <w:t>Obs.</w:t>
+            </w:r>
           </w:p>
         </w:tc>
         <w:tc>
@@ -698,6 +783,9 @@
               <w:spacing w:after="0" w:line="240" w:lineRule="auto"/>
               <w:jc w:val="center"/>
               <w:cnfStyle w:val="000000000000" w:firstRow="0" w:lastRow="0" w:firstColumn="0" w:lastColumn="0" w:oddVBand="0" w:evenVBand="0" w:oddHBand="0" w:evenHBand="0" w:firstRowFirstColumn="0" w:firstRowLastColumn="0" w:lastRowFirstColumn="0" w:lastRowLastColumn="0"/>
+              <w:rPr>
+                <w:szCs w:val="18"/>
+              </w:rPr>
             </w:pPr>
           </w:p>
         </w:tc>
@@ -720,11 +808,20 @@
             <w:pPr>
               <w:spacing w:after="0" w:line="240" w:lineRule="auto"/>
               <w:jc w:val="center"/>
-            </w:pPr>
-            <w:r>
+              <w:rPr>
+                <w:szCs w:val="18"/>
+              </w:rPr>
+            </w:pPr>
+            <w:r>
+              <w:rPr>
+                <w:szCs w:val="18"/>
+              </w:rPr>
               <w:t>Teste a</w:t>
             </w:r>
             <w:r>
+              <w:rPr>
+                <w:szCs w:val="18"/>
+              </w:rPr>
               <w:t>dequado p tam. Amostral/?</w:t>
             </w:r>
           </w:p>
@@ -743,6 +840,9 @@
               <w:spacing w:after="0" w:line="240" w:lineRule="auto"/>
               <w:jc w:val="center"/>
               <w:cnfStyle w:val="000000000000" w:firstRow="0" w:lastRow="0" w:firstColumn="0" w:lastColumn="0" w:oddVBand="0" w:evenVBand="0" w:oddHBand="0" w:evenHBand="0" w:firstRowFirstColumn="0" w:firstRowLastColumn="0" w:lastRowFirstColumn="0" w:lastRowLastColumn="0"/>
+              <w:rPr>
+                <w:szCs w:val="18"/>
+              </w:rPr>
             </w:pPr>
           </w:p>
         </w:tc>
@@ -765,12 +865,16 @@
             <w:pPr>
               <w:spacing w:after="0" w:line="240" w:lineRule="auto"/>
               <w:jc w:val="center"/>
-            </w:pPr>
-            <w:proofErr w:type="spellStart"/>
-            <w:r>
-              <w:t>Obs</w:t>
-            </w:r>
-            <w:proofErr w:type="spellEnd"/>
+              <w:rPr>
+                <w:szCs w:val="18"/>
+              </w:rPr>
+            </w:pPr>
+            <w:r>
+              <w:rPr>
+                <w:szCs w:val="18"/>
+              </w:rPr>
+              <w:t>Obs.</w:t>
+            </w:r>
           </w:p>
         </w:tc>
         <w:tc>
@@ -787,6 +891,9 @@
               <w:spacing w:after="0" w:line="240" w:lineRule="auto"/>
               <w:jc w:val="center"/>
               <w:cnfStyle w:val="000000000000" w:firstRow="0" w:lastRow="0" w:firstColumn="0" w:lastColumn="0" w:oddVBand="0" w:evenVBand="0" w:oddHBand="0" w:evenHBand="0" w:firstRowFirstColumn="0" w:firstRowLastColumn="0" w:lastRowFirstColumn="0" w:lastRowLastColumn="0"/>
+              <w:rPr>
+                <w:szCs w:val="18"/>
+              </w:rPr>
             </w:pPr>
           </w:p>
         </w:tc>
@@ -809,8 +916,14 @@
             <w:pPr>
               <w:spacing w:after="0" w:line="240" w:lineRule="auto"/>
               <w:jc w:val="center"/>
-            </w:pPr>
-            <w:r>
+              <w:rPr>
+                <w:szCs w:val="18"/>
+              </w:rPr>
+            </w:pPr>
+            <w:r>
+              <w:rPr>
+                <w:szCs w:val="18"/>
+              </w:rPr>
               <w:t>Teste adequado p tipo de variável?</w:t>
             </w:r>
           </w:p>
@@ -829,6 +942,9 @@
               <w:spacing w:after="0" w:line="240" w:lineRule="auto"/>
               <w:jc w:val="center"/>
               <w:cnfStyle w:val="000000000000" w:firstRow="0" w:lastRow="0" w:firstColumn="0" w:lastColumn="0" w:oddVBand="0" w:evenVBand="0" w:oddHBand="0" w:evenHBand="0" w:firstRowFirstColumn="0" w:firstRowLastColumn="0" w:lastRowFirstColumn="0" w:lastRowLastColumn="0"/>
+              <w:rPr>
+                <w:szCs w:val="18"/>
+              </w:rPr>
             </w:pPr>
           </w:p>
         </w:tc>
@@ -851,12 +967,16 @@
             <w:pPr>
               <w:spacing w:after="0" w:line="240" w:lineRule="auto"/>
               <w:jc w:val="center"/>
-            </w:pPr>
-            <w:proofErr w:type="spellStart"/>
-            <w:r>
-              <w:t>Obs</w:t>
-            </w:r>
-            <w:proofErr w:type="spellEnd"/>
+              <w:rPr>
+                <w:szCs w:val="18"/>
+              </w:rPr>
+            </w:pPr>
+            <w:r>
+              <w:rPr>
+                <w:szCs w:val="18"/>
+              </w:rPr>
+              <w:t>Obs.</w:t>
+            </w:r>
           </w:p>
         </w:tc>
         <w:tc>
@@ -873,15 +993,15 @@
               <w:spacing w:after="0" w:line="240" w:lineRule="auto"/>
               <w:jc w:val="center"/>
               <w:cnfStyle w:val="000000000000" w:firstRow="0" w:lastRow="0" w:firstColumn="0" w:lastColumn="0" w:oddVBand="0" w:evenVBand="0" w:oddHBand="0" w:evenHBand="0" w:firstRowFirstColumn="0" w:firstRowLastColumn="0" w:lastRowFirstColumn="0" w:lastRowLastColumn="0"/>
+              <w:rPr>
+                <w:szCs w:val="18"/>
+              </w:rPr>
             </w:pPr>
           </w:p>
         </w:tc>
       </w:tr>
     </w:tbl>
-    <w:p>
-      <w:bookmarkStart w:id="0" w:name="_GoBack"/>
-      <w:bookmarkEnd w:id="0"/>
-    </w:p>
+    <w:p/>
     <w:p>
       <w:pPr>
         <w:pStyle w:val="Ttulo2"/>
@@ -893,7 +1013,7 @@
     <w:tbl>
       <w:tblPr>
         <w:tblStyle w:val="TabeladeGrade1Clara"/>
-        <w:tblW w:w="4390" w:type="dxa"/>
+        <w:tblW w:w="5000" w:type="pct"/>
         <w:jc w:val="center"/>
         <w:tblCellMar>
           <w:left w:w="103" w:type="dxa"/>
@@ -901,8 +1021,8 @@
         <w:tblLook w:val="04A0" w:firstRow="1" w:lastRow="0" w:firstColumn="1" w:lastColumn="0" w:noHBand="0" w:noVBand="1"/>
       </w:tblPr>
       <w:tblGrid>
-        <w:gridCol w:w="1980"/>
-        <w:gridCol w:w="2410"/>
+        <w:gridCol w:w="1934"/>
+        <w:gridCol w:w="2935"/>
       </w:tblGrid>
       <w:tr>
         <w:trPr>
@@ -927,15 +1047,21 @@
             <w:pPr>
               <w:spacing w:after="0" w:line="240" w:lineRule="auto"/>
               <w:jc w:val="center"/>
-            </w:pPr>
-            <w:r>
+              <w:rPr>
+                <w:szCs w:val="18"/>
+              </w:rPr>
+            </w:pPr>
+            <w:r>
+              <w:rPr>
+                <w:szCs w:val="18"/>
+              </w:rPr>
               <w:t>Critério</w:t>
             </w:r>
           </w:p>
         </w:tc>
         <w:tc>
           <w:tcPr>
-            <w:tcW w:w="2410" w:type="dxa"/>
+            <w:tcW w:w="3118" w:type="dxa"/>
             <w:tcBorders>
               <w:bottom w:val="single" w:sz="12" w:space="0" w:color="666666"/>
             </w:tcBorders>
@@ -950,6 +1076,9 @@
               <w:spacing w:after="0" w:line="240" w:lineRule="auto"/>
               <w:jc w:val="center"/>
               <w:cnfStyle w:val="100000000000" w:firstRow="1" w:lastRow="0" w:firstColumn="0" w:lastColumn="0" w:oddVBand="0" w:evenVBand="0" w:oddHBand="0" w:evenHBand="0" w:firstRowFirstColumn="0" w:firstRowLastColumn="0" w:lastRowFirstColumn="0" w:lastRowLastColumn="0"/>
+              <w:rPr>
+                <w:szCs w:val="18"/>
+              </w:rPr>
             </w:pPr>
           </w:p>
         </w:tc>
@@ -973,34 +1102,41 @@
             <w:pPr>
               <w:spacing w:after="0" w:line="240" w:lineRule="auto"/>
               <w:jc w:val="center"/>
-            </w:pPr>
-            <w:proofErr w:type="spellStart"/>
-            <w:r>
-              <w:t>Classif</w:t>
-            </w:r>
-            <w:proofErr w:type="spellEnd"/>
-            <w:r>
-              <w:t>. Variável depende</w:t>
-            </w:r>
-            <w:r>
+              <w:rPr>
+                <w:szCs w:val="18"/>
+              </w:rPr>
+            </w:pPr>
+            <w:r>
+              <w:rPr>
+                <w:szCs w:val="18"/>
+              </w:rPr>
+              <w:t>Classif. Variável depende</w:t>
+            </w:r>
+            <w:r>
+              <w:rPr>
+                <w:szCs w:val="18"/>
+              </w:rPr>
               <w:t>nte</w:t>
             </w:r>
           </w:p>
         </w:tc>
         <w:tc>
           <w:tcPr>
-            <w:tcW w:w="2410" w:type="dxa"/>
-            <w:shd w:val="clear" w:color="auto" w:fill="auto"/>
-            <w:tcMar>
-              <w:left w:w="103" w:type="dxa"/>
-            </w:tcMar>
-            <w:vAlign w:val="center"/>
-          </w:tcPr>
-          <w:p>
-            <w:pPr>
-              <w:spacing w:after="0" w:line="240" w:lineRule="auto"/>
-              <w:jc w:val="center"/>
-              <w:cnfStyle w:val="000000000000" w:firstRow="0" w:lastRow="0" w:firstColumn="0" w:lastColumn="0" w:oddVBand="0" w:evenVBand="0" w:oddHBand="0" w:evenHBand="0" w:firstRowFirstColumn="0" w:firstRowLastColumn="0" w:lastRowFirstColumn="0" w:lastRowLastColumn="0"/>
+            <w:tcW w:w="3118" w:type="dxa"/>
+            <w:shd w:val="clear" w:color="auto" w:fill="auto"/>
+            <w:tcMar>
+              <w:left w:w="103" w:type="dxa"/>
+            </w:tcMar>
+            <w:vAlign w:val="center"/>
+          </w:tcPr>
+          <w:p>
+            <w:pPr>
+              <w:spacing w:after="0" w:line="240" w:lineRule="auto"/>
+              <w:jc w:val="center"/>
+              <w:cnfStyle w:val="000000000000" w:firstRow="0" w:lastRow="0" w:firstColumn="0" w:lastColumn="0" w:oddVBand="0" w:evenVBand="0" w:oddHBand="0" w:evenHBand="0" w:firstRowFirstColumn="0" w:firstRowLastColumn="0" w:lastRowFirstColumn="0" w:lastRowLastColumn="0"/>
+              <w:rPr>
+                <w:szCs w:val="18"/>
+              </w:rPr>
             </w:pPr>
           </w:p>
         </w:tc>
@@ -1024,28 +1160,35 @@
             <w:pPr>
               <w:spacing w:after="0" w:line="240" w:lineRule="auto"/>
               <w:jc w:val="center"/>
-            </w:pPr>
-            <w:proofErr w:type="spellStart"/>
-            <w:r>
-              <w:t>Obs</w:t>
-            </w:r>
-            <w:proofErr w:type="spellEnd"/>
-          </w:p>
-        </w:tc>
-        <w:tc>
-          <w:tcPr>
-            <w:tcW w:w="2410" w:type="dxa"/>
-            <w:shd w:val="clear" w:color="auto" w:fill="auto"/>
-            <w:tcMar>
-              <w:left w:w="103" w:type="dxa"/>
-            </w:tcMar>
-            <w:vAlign w:val="center"/>
-          </w:tcPr>
-          <w:p>
-            <w:pPr>
-              <w:spacing w:after="0" w:line="240" w:lineRule="auto"/>
-              <w:jc w:val="center"/>
-              <w:cnfStyle w:val="000000000000" w:firstRow="0" w:lastRow="0" w:firstColumn="0" w:lastColumn="0" w:oddVBand="0" w:evenVBand="0" w:oddHBand="0" w:evenHBand="0" w:firstRowFirstColumn="0" w:firstRowLastColumn="0" w:lastRowFirstColumn="0" w:lastRowLastColumn="0"/>
+              <w:rPr>
+                <w:szCs w:val="18"/>
+              </w:rPr>
+            </w:pPr>
+            <w:r>
+              <w:rPr>
+                <w:szCs w:val="18"/>
+              </w:rPr>
+              <w:t>Obs.</w:t>
+            </w:r>
+          </w:p>
+        </w:tc>
+        <w:tc>
+          <w:tcPr>
+            <w:tcW w:w="3118" w:type="dxa"/>
+            <w:shd w:val="clear" w:color="auto" w:fill="auto"/>
+            <w:tcMar>
+              <w:left w:w="103" w:type="dxa"/>
+            </w:tcMar>
+            <w:vAlign w:val="center"/>
+          </w:tcPr>
+          <w:p>
+            <w:pPr>
+              <w:spacing w:after="0" w:line="240" w:lineRule="auto"/>
+              <w:jc w:val="center"/>
+              <w:cnfStyle w:val="000000000000" w:firstRow="0" w:lastRow="0" w:firstColumn="0" w:lastColumn="0" w:oddVBand="0" w:evenVBand="0" w:oddHBand="0" w:evenHBand="0" w:firstRowFirstColumn="0" w:firstRowLastColumn="0" w:lastRowFirstColumn="0" w:lastRowLastColumn="0"/>
+              <w:rPr>
+                <w:szCs w:val="18"/>
+              </w:rPr>
             </w:pPr>
           </w:p>
         </w:tc>
@@ -1069,31 +1212,35 @@
             <w:pPr>
               <w:spacing w:after="0" w:line="240" w:lineRule="auto"/>
               <w:jc w:val="center"/>
-            </w:pPr>
-            <w:proofErr w:type="spellStart"/>
-            <w:r>
-              <w:t>Classif</w:t>
-            </w:r>
-            <w:proofErr w:type="spellEnd"/>
-            <w:r>
-              <w:t>. Variável independente 1</w:t>
-            </w:r>
-          </w:p>
-        </w:tc>
-        <w:tc>
-          <w:tcPr>
-            <w:tcW w:w="2410" w:type="dxa"/>
-            <w:shd w:val="clear" w:color="auto" w:fill="auto"/>
-            <w:tcMar>
-              <w:left w:w="103" w:type="dxa"/>
-            </w:tcMar>
-            <w:vAlign w:val="center"/>
-          </w:tcPr>
-          <w:p>
-            <w:pPr>
-              <w:spacing w:after="0" w:line="240" w:lineRule="auto"/>
-              <w:jc w:val="center"/>
-              <w:cnfStyle w:val="000000000000" w:firstRow="0" w:lastRow="0" w:firstColumn="0" w:lastColumn="0" w:oddVBand="0" w:evenVBand="0" w:oddHBand="0" w:evenHBand="0" w:firstRowFirstColumn="0" w:firstRowLastColumn="0" w:lastRowFirstColumn="0" w:lastRowLastColumn="0"/>
+              <w:rPr>
+                <w:szCs w:val="18"/>
+              </w:rPr>
+            </w:pPr>
+            <w:r>
+              <w:rPr>
+                <w:szCs w:val="18"/>
+              </w:rPr>
+              <w:t>Classif. Variável independente 1</w:t>
+            </w:r>
+          </w:p>
+        </w:tc>
+        <w:tc>
+          <w:tcPr>
+            <w:tcW w:w="3118" w:type="dxa"/>
+            <w:shd w:val="clear" w:color="auto" w:fill="auto"/>
+            <w:tcMar>
+              <w:left w:w="103" w:type="dxa"/>
+            </w:tcMar>
+            <w:vAlign w:val="center"/>
+          </w:tcPr>
+          <w:p>
+            <w:pPr>
+              <w:spacing w:after="0" w:line="240" w:lineRule="auto"/>
+              <w:jc w:val="center"/>
+              <w:cnfStyle w:val="000000000000" w:firstRow="0" w:lastRow="0" w:firstColumn="0" w:lastColumn="0" w:oddVBand="0" w:evenVBand="0" w:oddHBand="0" w:evenHBand="0" w:firstRowFirstColumn="0" w:firstRowLastColumn="0" w:lastRowFirstColumn="0" w:lastRowLastColumn="0"/>
+              <w:rPr>
+                <w:szCs w:val="18"/>
+              </w:rPr>
             </w:pPr>
           </w:p>
         </w:tc>
@@ -1117,28 +1264,35 @@
             <w:pPr>
               <w:spacing w:after="0" w:line="240" w:lineRule="auto"/>
               <w:jc w:val="center"/>
-            </w:pPr>
-            <w:proofErr w:type="spellStart"/>
-            <w:r>
-              <w:t>Obs</w:t>
-            </w:r>
-            <w:proofErr w:type="spellEnd"/>
-          </w:p>
-        </w:tc>
-        <w:tc>
-          <w:tcPr>
-            <w:tcW w:w="2410" w:type="dxa"/>
-            <w:shd w:val="clear" w:color="auto" w:fill="auto"/>
-            <w:tcMar>
-              <w:left w:w="103" w:type="dxa"/>
-            </w:tcMar>
-            <w:vAlign w:val="center"/>
-          </w:tcPr>
-          <w:p>
-            <w:pPr>
-              <w:spacing w:after="0" w:line="240" w:lineRule="auto"/>
-              <w:jc w:val="center"/>
-              <w:cnfStyle w:val="000000000000" w:firstRow="0" w:lastRow="0" w:firstColumn="0" w:lastColumn="0" w:oddVBand="0" w:evenVBand="0" w:oddHBand="0" w:evenHBand="0" w:firstRowFirstColumn="0" w:firstRowLastColumn="0" w:lastRowFirstColumn="0" w:lastRowLastColumn="0"/>
+              <w:rPr>
+                <w:szCs w:val="18"/>
+              </w:rPr>
+            </w:pPr>
+            <w:r>
+              <w:rPr>
+                <w:szCs w:val="18"/>
+              </w:rPr>
+              <w:t>Obs.</w:t>
+            </w:r>
+          </w:p>
+        </w:tc>
+        <w:tc>
+          <w:tcPr>
+            <w:tcW w:w="3118" w:type="dxa"/>
+            <w:shd w:val="clear" w:color="auto" w:fill="auto"/>
+            <w:tcMar>
+              <w:left w:w="103" w:type="dxa"/>
+            </w:tcMar>
+            <w:vAlign w:val="center"/>
+          </w:tcPr>
+          <w:p>
+            <w:pPr>
+              <w:spacing w:after="0" w:line="240" w:lineRule="auto"/>
+              <w:jc w:val="center"/>
+              <w:cnfStyle w:val="000000000000" w:firstRow="0" w:lastRow="0" w:firstColumn="0" w:lastColumn="0" w:oddVBand="0" w:evenVBand="0" w:oddHBand="0" w:evenHBand="0" w:firstRowFirstColumn="0" w:firstRowLastColumn="0" w:lastRowFirstColumn="0" w:lastRowLastColumn="0"/>
+              <w:rPr>
+                <w:szCs w:val="18"/>
+              </w:rPr>
             </w:pPr>
           </w:p>
         </w:tc>
@@ -1162,31 +1316,35 @@
             <w:pPr>
               <w:spacing w:after="0" w:line="240" w:lineRule="auto"/>
               <w:jc w:val="center"/>
-            </w:pPr>
-            <w:proofErr w:type="spellStart"/>
-            <w:r>
-              <w:t>Classif</w:t>
-            </w:r>
-            <w:proofErr w:type="spellEnd"/>
-            <w:r>
-              <w:t>. Variável independente 2</w:t>
-            </w:r>
-          </w:p>
-        </w:tc>
-        <w:tc>
-          <w:tcPr>
-            <w:tcW w:w="2410" w:type="dxa"/>
-            <w:shd w:val="clear" w:color="auto" w:fill="auto"/>
-            <w:tcMar>
-              <w:left w:w="103" w:type="dxa"/>
-            </w:tcMar>
-            <w:vAlign w:val="center"/>
-          </w:tcPr>
-          <w:p>
-            <w:pPr>
-              <w:spacing w:after="0" w:line="240" w:lineRule="auto"/>
-              <w:jc w:val="center"/>
-              <w:cnfStyle w:val="000000000000" w:firstRow="0" w:lastRow="0" w:firstColumn="0" w:lastColumn="0" w:oddVBand="0" w:evenVBand="0" w:oddHBand="0" w:evenHBand="0" w:firstRowFirstColumn="0" w:firstRowLastColumn="0" w:lastRowFirstColumn="0" w:lastRowLastColumn="0"/>
+              <w:rPr>
+                <w:szCs w:val="18"/>
+              </w:rPr>
+            </w:pPr>
+            <w:r>
+              <w:rPr>
+                <w:szCs w:val="18"/>
+              </w:rPr>
+              <w:t>Classif. Variável independente 2</w:t>
+            </w:r>
+          </w:p>
+        </w:tc>
+        <w:tc>
+          <w:tcPr>
+            <w:tcW w:w="3118" w:type="dxa"/>
+            <w:shd w:val="clear" w:color="auto" w:fill="auto"/>
+            <w:tcMar>
+              <w:left w:w="103" w:type="dxa"/>
+            </w:tcMar>
+            <w:vAlign w:val="center"/>
+          </w:tcPr>
+          <w:p>
+            <w:pPr>
+              <w:spacing w:after="0" w:line="240" w:lineRule="auto"/>
+              <w:jc w:val="center"/>
+              <w:cnfStyle w:val="000000000000" w:firstRow="0" w:lastRow="0" w:firstColumn="0" w:lastColumn="0" w:oddVBand="0" w:evenVBand="0" w:oddHBand="0" w:evenHBand="0" w:firstRowFirstColumn="0" w:firstRowLastColumn="0" w:lastRowFirstColumn="0" w:lastRowLastColumn="0"/>
+              <w:rPr>
+                <w:szCs w:val="18"/>
+              </w:rPr>
             </w:pPr>
           </w:p>
         </w:tc>
@@ -1210,28 +1368,35 @@
             <w:pPr>
               <w:spacing w:after="0" w:line="240" w:lineRule="auto"/>
               <w:jc w:val="center"/>
-            </w:pPr>
-            <w:proofErr w:type="spellStart"/>
-            <w:r>
-              <w:t>Obs</w:t>
-            </w:r>
-            <w:proofErr w:type="spellEnd"/>
-          </w:p>
-        </w:tc>
-        <w:tc>
-          <w:tcPr>
-            <w:tcW w:w="2410" w:type="dxa"/>
-            <w:shd w:val="clear" w:color="auto" w:fill="auto"/>
-            <w:tcMar>
-              <w:left w:w="103" w:type="dxa"/>
-            </w:tcMar>
-            <w:vAlign w:val="center"/>
-          </w:tcPr>
-          <w:p>
-            <w:pPr>
-              <w:spacing w:after="0" w:line="240" w:lineRule="auto"/>
-              <w:jc w:val="center"/>
-              <w:cnfStyle w:val="000000000000" w:firstRow="0" w:lastRow="0" w:firstColumn="0" w:lastColumn="0" w:oddVBand="0" w:evenVBand="0" w:oddHBand="0" w:evenHBand="0" w:firstRowFirstColumn="0" w:firstRowLastColumn="0" w:lastRowFirstColumn="0" w:lastRowLastColumn="0"/>
+              <w:rPr>
+                <w:szCs w:val="18"/>
+              </w:rPr>
+            </w:pPr>
+            <w:r>
+              <w:rPr>
+                <w:szCs w:val="18"/>
+              </w:rPr>
+              <w:t>Obs.</w:t>
+            </w:r>
+          </w:p>
+        </w:tc>
+        <w:tc>
+          <w:tcPr>
+            <w:tcW w:w="3118" w:type="dxa"/>
+            <w:shd w:val="clear" w:color="auto" w:fill="auto"/>
+            <w:tcMar>
+              <w:left w:w="103" w:type="dxa"/>
+            </w:tcMar>
+            <w:vAlign w:val="center"/>
+          </w:tcPr>
+          <w:p>
+            <w:pPr>
+              <w:spacing w:after="0" w:line="240" w:lineRule="auto"/>
+              <w:jc w:val="center"/>
+              <w:cnfStyle w:val="000000000000" w:firstRow="0" w:lastRow="0" w:firstColumn="0" w:lastColumn="0" w:oddVBand="0" w:evenVBand="0" w:oddHBand="0" w:evenHBand="0" w:firstRowFirstColumn="0" w:firstRowLastColumn="0" w:lastRowFirstColumn="0" w:lastRowLastColumn="0"/>
+              <w:rPr>
+                <w:szCs w:val="18"/>
+              </w:rPr>
             </w:pPr>
           </w:p>
         </w:tc>
@@ -1255,31 +1420,35 @@
             <w:pPr>
               <w:spacing w:after="0" w:line="240" w:lineRule="auto"/>
               <w:jc w:val="center"/>
-            </w:pPr>
-            <w:proofErr w:type="spellStart"/>
-            <w:r>
-              <w:t>Classif</w:t>
-            </w:r>
-            <w:proofErr w:type="spellEnd"/>
-            <w:r>
-              <w:t>. Variável independente 3</w:t>
-            </w:r>
-          </w:p>
-        </w:tc>
-        <w:tc>
-          <w:tcPr>
-            <w:tcW w:w="2410" w:type="dxa"/>
-            <w:shd w:val="clear" w:color="auto" w:fill="auto"/>
-            <w:tcMar>
-              <w:left w:w="103" w:type="dxa"/>
-            </w:tcMar>
-            <w:vAlign w:val="center"/>
-          </w:tcPr>
-          <w:p>
-            <w:pPr>
-              <w:spacing w:after="0" w:line="240" w:lineRule="auto"/>
-              <w:jc w:val="center"/>
-              <w:cnfStyle w:val="000000000000" w:firstRow="0" w:lastRow="0" w:firstColumn="0" w:lastColumn="0" w:oddVBand="0" w:evenVBand="0" w:oddHBand="0" w:evenHBand="0" w:firstRowFirstColumn="0" w:firstRowLastColumn="0" w:lastRowFirstColumn="0" w:lastRowLastColumn="0"/>
+              <w:rPr>
+                <w:szCs w:val="18"/>
+              </w:rPr>
+            </w:pPr>
+            <w:r>
+              <w:rPr>
+                <w:szCs w:val="18"/>
+              </w:rPr>
+              <w:t>Classif. Variável independente 3</w:t>
+            </w:r>
+          </w:p>
+        </w:tc>
+        <w:tc>
+          <w:tcPr>
+            <w:tcW w:w="3118" w:type="dxa"/>
+            <w:shd w:val="clear" w:color="auto" w:fill="auto"/>
+            <w:tcMar>
+              <w:left w:w="103" w:type="dxa"/>
+            </w:tcMar>
+            <w:vAlign w:val="center"/>
+          </w:tcPr>
+          <w:p>
+            <w:pPr>
+              <w:spacing w:after="0" w:line="240" w:lineRule="auto"/>
+              <w:jc w:val="center"/>
+              <w:cnfStyle w:val="000000000000" w:firstRow="0" w:lastRow="0" w:firstColumn="0" w:lastColumn="0" w:oddVBand="0" w:evenVBand="0" w:oddHBand="0" w:evenHBand="0" w:firstRowFirstColumn="0" w:firstRowLastColumn="0" w:lastRowFirstColumn="0" w:lastRowLastColumn="0"/>
+              <w:rPr>
+                <w:szCs w:val="18"/>
+              </w:rPr>
             </w:pPr>
           </w:p>
         </w:tc>
@@ -1303,28 +1472,35 @@
             <w:pPr>
               <w:spacing w:after="0" w:line="240" w:lineRule="auto"/>
               <w:jc w:val="center"/>
-            </w:pPr>
-            <w:proofErr w:type="spellStart"/>
-            <w:r>
-              <w:t>Obs</w:t>
-            </w:r>
-            <w:proofErr w:type="spellEnd"/>
-          </w:p>
-        </w:tc>
-        <w:tc>
-          <w:tcPr>
-            <w:tcW w:w="2410" w:type="dxa"/>
-            <w:shd w:val="clear" w:color="auto" w:fill="auto"/>
-            <w:tcMar>
-              <w:left w:w="103" w:type="dxa"/>
-            </w:tcMar>
-            <w:vAlign w:val="center"/>
-          </w:tcPr>
-          <w:p>
-            <w:pPr>
-              <w:spacing w:after="0" w:line="240" w:lineRule="auto"/>
-              <w:jc w:val="center"/>
-              <w:cnfStyle w:val="000000000000" w:firstRow="0" w:lastRow="0" w:firstColumn="0" w:lastColumn="0" w:oddVBand="0" w:evenVBand="0" w:oddHBand="0" w:evenHBand="0" w:firstRowFirstColumn="0" w:firstRowLastColumn="0" w:lastRowFirstColumn="0" w:lastRowLastColumn="0"/>
+              <w:rPr>
+                <w:szCs w:val="18"/>
+              </w:rPr>
+            </w:pPr>
+            <w:r>
+              <w:rPr>
+                <w:szCs w:val="18"/>
+              </w:rPr>
+              <w:t>Obs.</w:t>
+            </w:r>
+          </w:p>
+        </w:tc>
+        <w:tc>
+          <w:tcPr>
+            <w:tcW w:w="3118" w:type="dxa"/>
+            <w:shd w:val="clear" w:color="auto" w:fill="auto"/>
+            <w:tcMar>
+              <w:left w:w="103" w:type="dxa"/>
+            </w:tcMar>
+            <w:vAlign w:val="center"/>
+          </w:tcPr>
+          <w:p>
+            <w:pPr>
+              <w:spacing w:after="0" w:line="240" w:lineRule="auto"/>
+              <w:jc w:val="center"/>
+              <w:cnfStyle w:val="000000000000" w:firstRow="0" w:lastRow="0" w:firstColumn="0" w:lastColumn="0" w:oddVBand="0" w:evenVBand="0" w:oddHBand="0" w:evenHBand="0" w:firstRowFirstColumn="0" w:firstRowLastColumn="0" w:lastRowFirstColumn="0" w:lastRowLastColumn="0"/>
+              <w:rPr>
+                <w:szCs w:val="18"/>
+              </w:rPr>
             </w:pPr>
           </w:p>
         </w:tc>
@@ -1345,15 +1521,15 @@
     <w:tbl>
       <w:tblPr>
         <w:tblStyle w:val="TabeladeGrade1Clara"/>
-        <w:tblW w:w="4957" w:type="dxa"/>
+        <w:tblW w:w="5000" w:type="pct"/>
         <w:tblCellMar>
           <w:left w:w="103" w:type="dxa"/>
         </w:tblCellMar>
         <w:tblLook w:val="04A0" w:firstRow="1" w:lastRow="0" w:firstColumn="1" w:lastColumn="0" w:noHBand="0" w:noVBand="1"/>
       </w:tblPr>
       <w:tblGrid>
-        <w:gridCol w:w="2252"/>
-        <w:gridCol w:w="2705"/>
+        <w:gridCol w:w="2229"/>
+        <w:gridCol w:w="2640"/>
       </w:tblGrid>
       <w:tr>
         <w:trPr>
@@ -1838,8 +2014,14 @@
             <w:pPr>
               <w:spacing w:after="0" w:line="240" w:lineRule="auto"/>
               <w:jc w:val="center"/>
-            </w:pPr>
-            <w:r>
+              <w:rPr>
+                <w:szCs w:val="18"/>
+              </w:rPr>
+            </w:pPr>
+            <w:r>
+              <w:rPr>
+                <w:szCs w:val="18"/>
+              </w:rPr>
               <w:t>Critério</w:t>
             </w:r>
           </w:p>
@@ -1861,8 +2043,14 @@
               <w:spacing w:after="0" w:line="240" w:lineRule="auto"/>
               <w:jc w:val="center"/>
               <w:cnfStyle w:val="100000000000" w:firstRow="1" w:lastRow="0" w:firstColumn="0" w:lastColumn="0" w:oddVBand="0" w:evenVBand="0" w:oddHBand="0" w:evenHBand="0" w:firstRowFirstColumn="0" w:firstRowLastColumn="0" w:lastRowFirstColumn="0" w:lastRowLastColumn="0"/>
-            </w:pPr>
-            <w:r>
+              <w:rPr>
+                <w:szCs w:val="18"/>
+              </w:rPr>
+            </w:pPr>
+            <w:r>
+              <w:rPr>
+                <w:szCs w:val="18"/>
+              </w:rPr>
               <w:t>Nota</w:t>
             </w:r>
           </w:p>
@@ -1887,20 +2075,21 @@
             <w:pPr>
               <w:spacing w:after="0" w:line="240" w:lineRule="auto"/>
               <w:jc w:val="center"/>
-            </w:pPr>
-            <w:r>
+              <w:rPr>
+                <w:szCs w:val="18"/>
+              </w:rPr>
+            </w:pPr>
+            <w:r>
+              <w:rPr>
+                <w:szCs w:val="18"/>
+              </w:rPr>
               <w:t>Estudo</w:t>
             </w:r>
             <w:r>
-              <w:t xml:space="preserve"> (3 </w:t>
-            </w:r>
-            <w:proofErr w:type="spellStart"/>
-            <w:r>
-              <w:t>pts</w:t>
-            </w:r>
-            <w:proofErr w:type="spellEnd"/>
-            <w:r>
-              <w:t>)</w:t>
+              <w:rPr>
+                <w:szCs w:val="18"/>
+              </w:rPr>
+              <w:t xml:space="preserve"> (3 pts)</w:t>
             </w:r>
           </w:p>
         </w:tc>
@@ -1918,6 +2107,9 @@
               <w:spacing w:after="0" w:line="240" w:lineRule="auto"/>
               <w:jc w:val="center"/>
               <w:cnfStyle w:val="000000000000" w:firstRow="0" w:lastRow="0" w:firstColumn="0" w:lastColumn="0" w:oddVBand="0" w:evenVBand="0" w:oddHBand="0" w:evenHBand="0" w:firstRowFirstColumn="0" w:firstRowLastColumn="0" w:lastRowFirstColumn="0" w:lastRowLastColumn="0"/>
+              <w:rPr>
+                <w:szCs w:val="18"/>
+              </w:rPr>
             </w:pPr>
           </w:p>
         </w:tc>
@@ -1941,20 +2133,21 @@
             <w:pPr>
               <w:spacing w:after="0" w:line="240" w:lineRule="auto"/>
               <w:jc w:val="center"/>
-            </w:pPr>
-            <w:r>
+              <w:rPr>
+                <w:szCs w:val="18"/>
+              </w:rPr>
+            </w:pPr>
+            <w:r>
+              <w:rPr>
+                <w:szCs w:val="18"/>
+              </w:rPr>
               <w:t>Variáveis</w:t>
             </w:r>
             <w:r>
-              <w:t xml:space="preserve"> (3 </w:t>
-            </w:r>
-            <w:proofErr w:type="spellStart"/>
-            <w:r>
-              <w:t>pts</w:t>
-            </w:r>
-            <w:proofErr w:type="spellEnd"/>
-            <w:r>
-              <w:t>)</w:t>
+              <w:rPr>
+                <w:szCs w:val="18"/>
+              </w:rPr>
+              <w:t xml:space="preserve"> (3 pts)</w:t>
             </w:r>
           </w:p>
         </w:tc>
@@ -1972,6 +2165,9 @@
               <w:spacing w:after="0" w:line="240" w:lineRule="auto"/>
               <w:jc w:val="center"/>
               <w:cnfStyle w:val="000000000000" w:firstRow="0" w:lastRow="0" w:firstColumn="0" w:lastColumn="0" w:oddVBand="0" w:evenVBand="0" w:oddHBand="0" w:evenHBand="0" w:firstRowFirstColumn="0" w:firstRowLastColumn="0" w:lastRowFirstColumn="0" w:lastRowLastColumn="0"/>
+              <w:rPr>
+                <w:szCs w:val="18"/>
+              </w:rPr>
             </w:pPr>
           </w:p>
         </w:tc>
@@ -1995,20 +2191,21 @@
             <w:pPr>
               <w:spacing w:after="0" w:line="240" w:lineRule="auto"/>
               <w:jc w:val="center"/>
-            </w:pPr>
-            <w:r>
+              <w:rPr>
+                <w:szCs w:val="18"/>
+              </w:rPr>
+            </w:pPr>
+            <w:r>
+              <w:rPr>
+                <w:szCs w:val="18"/>
+              </w:rPr>
               <w:t>Problemas</w:t>
             </w:r>
             <w:r>
-              <w:t xml:space="preserve"> (3 </w:t>
-            </w:r>
-            <w:proofErr w:type="spellStart"/>
-            <w:r>
-              <w:t>pts</w:t>
-            </w:r>
-            <w:proofErr w:type="spellEnd"/>
-            <w:r>
-              <w:t>)</w:t>
+              <w:rPr>
+                <w:szCs w:val="18"/>
+              </w:rPr>
+              <w:t xml:space="preserve"> (3 pts)</w:t>
             </w:r>
           </w:p>
         </w:tc>
@@ -2026,6 +2223,9 @@
               <w:spacing w:after="0" w:line="240" w:lineRule="auto"/>
               <w:jc w:val="center"/>
               <w:cnfStyle w:val="000000000000" w:firstRow="0" w:lastRow="0" w:firstColumn="0" w:lastColumn="0" w:oddVBand="0" w:evenVBand="0" w:oddHBand="0" w:evenHBand="0" w:firstRowFirstColumn="0" w:firstRowLastColumn="0" w:lastRowFirstColumn="0" w:lastRowLastColumn="0"/>
+              <w:rPr>
+                <w:szCs w:val="18"/>
+              </w:rPr>
             </w:pPr>
           </w:p>
         </w:tc>
@@ -2049,20 +2249,21 @@
             <w:pPr>
               <w:spacing w:after="0" w:line="240" w:lineRule="auto"/>
               <w:jc w:val="center"/>
-            </w:pPr>
-            <w:r>
+              <w:rPr>
+                <w:szCs w:val="18"/>
+              </w:rPr>
+            </w:pPr>
+            <w:r>
+              <w:rPr>
+                <w:szCs w:val="18"/>
+              </w:rPr>
               <w:t>Apresentação</w:t>
             </w:r>
             <w:r>
-              <w:t xml:space="preserve"> (1 </w:t>
-            </w:r>
-            <w:proofErr w:type="spellStart"/>
-            <w:r>
-              <w:t>pt</w:t>
-            </w:r>
-            <w:proofErr w:type="spellEnd"/>
-            <w:r>
-              <w:t>)</w:t>
+              <w:rPr>
+                <w:szCs w:val="18"/>
+              </w:rPr>
+              <w:t xml:space="preserve"> (1 pt)</w:t>
             </w:r>
           </w:p>
         </w:tc>
@@ -2080,6 +2281,9 @@
               <w:spacing w:after="0" w:line="240" w:lineRule="auto"/>
               <w:jc w:val="center"/>
               <w:cnfStyle w:val="000000000000" w:firstRow="0" w:lastRow="0" w:firstColumn="0" w:lastColumn="0" w:oddVBand="0" w:evenVBand="0" w:oddHBand="0" w:evenHBand="0" w:firstRowFirstColumn="0" w:firstRowLastColumn="0" w:lastRowFirstColumn="0" w:lastRowLastColumn="0"/>
+              <w:rPr>
+                <w:szCs w:val="18"/>
+              </w:rPr>
             </w:pPr>
           </w:p>
         </w:tc>
@@ -2103,8 +2307,14 @@
             <w:pPr>
               <w:spacing w:after="0" w:line="240" w:lineRule="auto"/>
               <w:jc w:val="center"/>
-            </w:pPr>
-            <w:r>
+              <w:rPr>
+                <w:szCs w:val="18"/>
+              </w:rPr>
+            </w:pPr>
+            <w:r>
+              <w:rPr>
+                <w:szCs w:val="18"/>
+              </w:rPr>
               <w:t>Total</w:t>
             </w:r>
           </w:p>
@@ -2123,6 +2333,9 @@
               <w:spacing w:after="0" w:line="240" w:lineRule="auto"/>
               <w:jc w:val="center"/>
               <w:cnfStyle w:val="000000000000" w:firstRow="0" w:lastRow="0" w:firstColumn="0" w:lastColumn="0" w:oddVBand="0" w:evenVBand="0" w:oddHBand="0" w:evenHBand="0" w:firstRowFirstColumn="0" w:firstRowLastColumn="0" w:lastRowFirstColumn="0" w:lastRowLastColumn="0"/>
+              <w:rPr>
+                <w:szCs w:val="18"/>
+              </w:rPr>
             </w:pPr>
           </w:p>
         </w:tc>
@@ -2146,8 +2359,14 @@
             <w:pPr>
               <w:spacing w:after="0" w:line="240" w:lineRule="auto"/>
               <w:jc w:val="center"/>
-            </w:pPr>
-            <w:r>
+              <w:rPr>
+                <w:szCs w:val="18"/>
+              </w:rPr>
+            </w:pPr>
+            <w:r>
+              <w:rPr>
+                <w:szCs w:val="18"/>
+              </w:rPr>
               <w:t>Conceito</w:t>
             </w:r>
           </w:p>
@@ -2166,6 +2385,9 @@
               <w:spacing w:after="0" w:line="240" w:lineRule="auto"/>
               <w:jc w:val="center"/>
               <w:cnfStyle w:val="000000000000" w:firstRow="0" w:lastRow="0" w:firstColumn="0" w:lastColumn="0" w:oddVBand="0" w:evenVBand="0" w:oddHBand="0" w:evenHBand="0" w:firstRowFirstColumn="0" w:firstRowLastColumn="0" w:lastRowFirstColumn="0" w:lastRowLastColumn="0"/>
+              <w:rPr>
+                <w:szCs w:val="18"/>
+              </w:rPr>
             </w:pPr>
           </w:p>
         </w:tc>
@@ -2291,7 +2513,6 @@
         </w:tc>
       </w:tr>
     </w:tbl>
-    <w:p/>
     <w:p>
       <w:pPr>
         <w:pStyle w:val="Ttulo2"/>
@@ -3255,12 +3476,13 @@
     <w:link w:val="Ttulo"/>
     <w:uiPriority w:val="10"/>
     <w:qFormat/>
-    <w:rsid w:val="00DC0477"/>
+    <w:rsid w:val="00AC2E52"/>
     <w:rPr>
-      <w:rFonts w:asciiTheme="majorHAnsi" w:eastAsiaTheme="majorEastAsia" w:hAnsiTheme="majorHAnsi" w:cstheme="majorBidi"/>
+      <w:rFonts w:ascii="Times New Roman" w:eastAsiaTheme="majorEastAsia" w:hAnsi="Times New Roman" w:cstheme="majorBidi"/>
+      <w:color w:val="00000A"/>
       <w:spacing w:val="-10"/>
       <w:kern w:val="2"/>
-      <w:sz w:val="56"/>
+      <w:sz w:val="36"/>
       <w:szCs w:val="56"/>
       <w:lang w:val="pt-BR"/>
     </w:rPr>
@@ -3387,16 +3609,16 @@
     <w:link w:val="TtuloChar"/>
     <w:uiPriority w:val="10"/>
     <w:qFormat/>
-    <w:rsid w:val="00DC0477"/>
+    <w:rsid w:val="00AC2E52"/>
     <w:pPr>
       <w:spacing w:after="0" w:line="240" w:lineRule="auto"/>
       <w:contextualSpacing/>
     </w:pPr>
     <w:rPr>
-      <w:rFonts w:asciiTheme="majorHAnsi" w:eastAsiaTheme="majorEastAsia" w:hAnsiTheme="majorHAnsi" w:cstheme="majorBidi"/>
+      <w:rFonts w:eastAsiaTheme="majorEastAsia" w:cstheme="majorBidi"/>
       <w:spacing w:val="-10"/>
       <w:kern w:val="2"/>
-      <w:sz w:val="56"/>
+      <w:sz w:val="36"/>
       <w:szCs w:val="56"/>
     </w:rPr>
   </w:style>
@@ -3759,7 +3981,7 @@
 </file>
 
 <file path=customXml/itemProps1.xml><?xml version="1.0" encoding="utf-8"?>
-<ds:datastoreItem xmlns:ds="http://schemas.openxmlformats.org/officeDocument/2006/customXml" ds:itemID="{A625DD69-549F-41B5-BCBD-8F7028C5AC64}">
+<ds:datastoreItem xmlns:ds="http://schemas.openxmlformats.org/officeDocument/2006/customXml" ds:itemID="{9E80FA11-E102-4371-B5B4-22E0267E818F}">
   <ds:schemaRefs>
     <ds:schemaRef ds:uri="http://schemas.openxmlformats.org/officeDocument/2006/bibliography"/>
   </ds:schemaRefs>

</xml_diff>